<commit_message>
Entrevista con ideas de la preparación segun el profesor
</commit_message>
<xml_diff>
--- a/Preparación_Entrevista.docx
+++ b/Preparación_Entrevista.docx
@@ -31,7 +31,9 @@
             <w:vAlign w:val="top"/>
           </w:tcPr>
           <w:tbl>
-            <w:tblPr/>
+            <w:tblPr>
+              <w:tblInd w:w="10" w:type="dxa"/>
+            </w:tblPr>
             <w:tblGrid>
               <w:gridCol w:w="1619"/>
               <w:gridCol w:w="6809"/>
@@ -76,8 +78,8 @@
                     </w:rPr>
                   </w:pPr>
                   <w:r>
-                    <w:object w:dxaOrig="1214" w:dyaOrig="1154">
-                      <v:rect xmlns:o="urn:schemas-microsoft-com:office:office" xmlns:v="urn:schemas-microsoft-com:vml" id="rectole0000000000" style="width:60.700000pt;height:57.700000pt" o:preferrelative="t" o:ole="">
+                    <w:object w:dxaOrig="1235" w:dyaOrig="1174">
+                      <v:rect xmlns:o="urn:schemas-microsoft-com:office:office" xmlns:v="urn:schemas-microsoft-com:vml" id="rectole0000000000" style="width:61.750000pt;height:58.700000pt" o:preferrelative="t" o:ole="">
                         <o:lock v:ext="edit"/>
                         <v:imagedata xmlns:r="http://schemas.openxmlformats.org/officeDocument/2006/relationships" r:id="docRId1" o:title=""/>
                       </v:rect>
@@ -148,7 +150,6 @@
                       <w:spacing w:val="0"/>
                       <w:position w:val="0"/>
                       <w:sz w:val="22"/>
-                      <w:shd w:fill="auto" w:val="clear"/>
                     </w:rPr>
                   </w:pPr>
                   <w:r>
@@ -204,7 +205,6 @@
                 <w:color w:val="auto"/>
                 <w:spacing w:val="0"/>
                 <w:position w:val="0"/>
-                <w:shd w:fill="auto" w:val="clear"/>
               </w:rPr>
             </w:pPr>
             <w:r>
@@ -316,7 +316,6 @@
                 <w:color w:val="auto"/>
                 <w:spacing w:val="0"/>
                 <w:position w:val="0"/>
-                <w:shd w:fill="auto" w:val="clear"/>
               </w:rPr>
             </w:pPr>
             <w:r>
@@ -357,7 +356,7 @@
       </w:tblGrid>
       <w:tr>
         <w:trPr>
-          <w:trHeight w:val="1" w:hRule="atLeast"/>
+          <w:trHeight w:val="11115" w:hRule="auto"/>
           <w:jc w:val="left"/>
         </w:trPr>
         <w:tc>
@@ -861,19 +860,7 @@
                 <w:sz w:val="24"/>
                 <w:shd w:fill="auto" w:val="clear"/>
               </w:rPr>
-              <w:t xml:space="preserve">DURACIÓN PREVISTA:  </w:t>
-            </w:r>
-            <w:r>
-              <w:rPr>
-                <w:rFonts w:ascii="Calibri" w:hAnsi="Calibri" w:cs="Calibri" w:eastAsia="Calibri"/>
-                <w:b/>
-                <w:color w:val="auto"/>
-                <w:spacing w:val="0"/>
-                <w:position w:val="0"/>
-                <w:sz w:val="24"/>
-                <w:shd w:fill="auto" w:val="clear"/>
-              </w:rPr>
-              <w:t xml:space="preserve">15 minutos (aprox.)</w:t>
+              <w:t xml:space="preserve">DURACIÓN PREVISTA:  15 minutos (aprox.)</w:t>
             </w:r>
           </w:p>
           <w:p>
@@ -961,19 +948,7 @@
                 <w:sz w:val="24"/>
                 <w:shd w:fill="auto" w:val="clear"/>
               </w:rPr>
-              <w:t xml:space="preserve">CARGO DEL PERSONAL</w:t>
-            </w:r>
-            <w:r>
-              <w:rPr>
-                <w:rFonts w:ascii="Calibri" w:hAnsi="Calibri" w:cs="Calibri" w:eastAsia="Calibri"/>
-                <w:b/>
-                <w:color w:val="auto"/>
-                <w:spacing w:val="0"/>
-                <w:position w:val="0"/>
-                <w:sz w:val="24"/>
-                <w:shd w:fill="auto" w:val="clear"/>
-              </w:rPr>
-              <w:t xml:space="preserve">:    Raul Peinado García (Base de Datos)</w:t>
+              <w:t xml:space="preserve">CARGO DEL PERSONAL:    Raul Peinado García (Base de Datos)</w:t>
             </w:r>
           </w:p>
           <w:p>
@@ -1216,7 +1191,7 @@
                 <w:sz w:val="24"/>
                 <w:shd w:fill="auto" w:val="clear"/>
               </w:rPr>
-              <w:t xml:space="preserve">OBJETIVOS:            - Conocer el punto de vista del cliente sobre las ideas base del proyecto.</w:t>
+              <w:t xml:space="preserve">OBJETIVOS:             - Conocer el punto de vista del cliente sobre las ideas base del proyecto.</w:t>
             </w:r>
           </w:p>
           <w:p>
@@ -1357,7 +1332,6 @@
                 <w:color w:val="auto"/>
                 <w:spacing w:val="0"/>
                 <w:position w:val="0"/>
-                <w:shd w:fill="auto" w:val="clear"/>
               </w:rPr>
             </w:pPr>
           </w:p>
@@ -1391,11 +1365,10 @@
               <w:jc w:val="left"/>
               <w:rPr>
                 <w:rFonts w:ascii="Calibri" w:hAnsi="Calibri" w:cs="Calibri" w:eastAsia="Calibri"/>
-                <w:b/>
-                <w:color w:val="auto"/>
-                <w:spacing w:val="0"/>
-                <w:position w:val="0"/>
-                <w:sz w:val="24"/>
+                <w:color w:val="auto"/>
+                <w:spacing w:val="0"/>
+                <w:position w:val="0"/>
+                <w:sz w:val="22"/>
                 <w:shd w:fill="auto" w:val="clear"/>
               </w:rPr>
             </w:pPr>
@@ -1491,7 +1464,7 @@
             <w:pPr>
               <w:numPr>
                 <w:ilvl w:val="0"/>
-                <w:numId w:val="25"/>
+                <w:numId w:val="24"/>
               </w:numPr>
               <w:spacing w:before="0" w:after="0" w:line="240"/>
               <w:ind w:right="0" w:left="360" w:hanging="360"/>
@@ -1514,14 +1487,14 @@
                 <w:sz w:val="22"/>
                 <w:shd w:fill="auto" w:val="clear"/>
               </w:rPr>
-              <w:t xml:space="preserve">¿En qué plataforma le gustaría que se desarrollase el sistema? (móvil, web, ...)</w:t>
+              <w:t xml:space="preserve">¿En qué plataforma le gustaría que se desarrollase el sistema? (móvil, web, ...) Web 2.0</w:t>
             </w:r>
           </w:p>
           <w:p>
             <w:pPr>
               <w:numPr>
                 <w:ilvl w:val="0"/>
-                <w:numId w:val="25"/>
+                <w:numId w:val="24"/>
               </w:numPr>
               <w:spacing w:before="0" w:after="0" w:line="240"/>
               <w:ind w:right="0" w:left="360" w:hanging="360"/>
@@ -1551,7 +1524,7 @@
             <w:pPr>
               <w:numPr>
                 <w:ilvl w:val="0"/>
-                <w:numId w:val="25"/>
+                <w:numId w:val="24"/>
               </w:numPr>
               <w:spacing w:before="0" w:after="0" w:line="240"/>
               <w:ind w:right="0" w:left="360" w:hanging="360"/>
@@ -1574,196 +1547,607 @@
                 <w:sz w:val="22"/>
                 <w:shd w:fill="auto" w:val="clear"/>
               </w:rPr>
-              <w:t xml:space="preserve">¿?</w:t>
-            </w:r>
-          </w:p>
-          <w:p>
-            <w:pPr>
-              <w:spacing w:before="0" w:after="0" w:line="240"/>
-              <w:ind w:right="0" w:left="0" w:firstLine="0"/>
-              <w:jc w:val="left"/>
-              <w:rPr>
-                <w:rFonts w:ascii="Calibri" w:hAnsi="Calibri" w:cs="Calibri" w:eastAsia="Calibri"/>
-                <w:color w:val="auto"/>
-                <w:spacing w:val="0"/>
-                <w:position w:val="0"/>
-                <w:sz w:val="20"/>
-                <w:shd w:fill="auto" w:val="clear"/>
-              </w:rPr>
-            </w:pPr>
-          </w:p>
-          <w:p>
-            <w:pPr>
-              <w:spacing w:before="0" w:after="0" w:line="240"/>
-              <w:ind w:right="0" w:left="0" w:firstLine="0"/>
-              <w:jc w:val="left"/>
-              <w:rPr>
-                <w:rFonts w:ascii="Calibri" w:hAnsi="Calibri" w:cs="Calibri" w:eastAsia="Calibri"/>
-                <w:color w:val="auto"/>
-                <w:spacing w:val="0"/>
-                <w:position w:val="0"/>
-                <w:sz w:val="20"/>
-                <w:shd w:fill="auto" w:val="clear"/>
-              </w:rPr>
-            </w:pPr>
-            <w:r>
-              <w:rPr>
-                <w:rFonts w:ascii="Calibri" w:hAnsi="Calibri" w:cs="Calibri" w:eastAsia="Calibri"/>
-                <w:color w:val="auto"/>
-                <w:spacing w:val="0"/>
-                <w:position w:val="0"/>
-                <w:sz w:val="20"/>
-                <w:shd w:fill="auto" w:val="clear"/>
-              </w:rPr>
-              <w:t xml:space="preserve">/*tamaño de la base de datos, tiempos de respuesta, forma de la interfaz,*/</w:t>
-            </w:r>
-          </w:p>
-          <w:p>
-            <w:pPr>
-              <w:spacing w:before="0" w:after="0" w:line="240"/>
-              <w:ind w:right="0" w:left="0" w:firstLine="0"/>
-              <w:jc w:val="left"/>
-              <w:rPr>
-                <w:rFonts w:ascii="Calibri" w:hAnsi="Calibri" w:cs="Calibri" w:eastAsia="Calibri"/>
-                <w:color w:val="auto"/>
-                <w:spacing w:val="0"/>
-                <w:position w:val="0"/>
-                <w:sz w:val="20"/>
-                <w:shd w:fill="auto" w:val="clear"/>
-              </w:rPr>
-            </w:pPr>
-          </w:p>
-          <w:p>
-            <w:pPr>
-              <w:spacing w:before="0" w:after="0" w:line="240"/>
-              <w:ind w:right="0" w:left="0" w:firstLine="0"/>
-              <w:jc w:val="left"/>
-              <w:rPr>
-                <w:rFonts w:ascii="Calibri" w:hAnsi="Calibri" w:cs="Calibri" w:eastAsia="Calibri"/>
-                <w:color w:val="auto"/>
-                <w:spacing w:val="0"/>
-                <w:position w:val="0"/>
-                <w:sz w:val="20"/>
-                <w:shd w:fill="auto" w:val="clear"/>
-              </w:rPr>
-            </w:pPr>
-          </w:p>
-          <w:p>
-            <w:pPr>
-              <w:spacing w:before="0" w:after="0" w:line="240"/>
-              <w:ind w:right="0" w:left="0" w:firstLine="0"/>
-              <w:jc w:val="left"/>
-              <w:rPr>
-                <w:rFonts w:ascii="Calibri" w:hAnsi="Calibri" w:cs="Calibri" w:eastAsia="Calibri"/>
-                <w:color w:val="auto"/>
-                <w:spacing w:val="0"/>
-                <w:position w:val="0"/>
-                <w:sz w:val="20"/>
-                <w:shd w:fill="auto" w:val="clear"/>
-              </w:rPr>
-            </w:pPr>
-          </w:p>
-          <w:p>
-            <w:pPr>
-              <w:spacing w:before="0" w:after="0" w:line="240"/>
-              <w:ind w:right="0" w:left="0" w:firstLine="0"/>
-              <w:jc w:val="left"/>
-              <w:rPr>
-                <w:rFonts w:ascii="Calibri" w:hAnsi="Calibri" w:cs="Calibri" w:eastAsia="Calibri"/>
-                <w:color w:val="auto"/>
-                <w:spacing w:val="0"/>
-                <w:position w:val="0"/>
-                <w:sz w:val="20"/>
-                <w:shd w:fill="auto" w:val="clear"/>
-              </w:rPr>
-            </w:pPr>
-          </w:p>
-          <w:p>
-            <w:pPr>
-              <w:spacing w:before="0" w:after="0" w:line="240"/>
-              <w:ind w:right="0" w:left="0" w:firstLine="0"/>
-              <w:jc w:val="left"/>
-              <w:rPr>
-                <w:rFonts w:ascii="Calibri" w:hAnsi="Calibri" w:cs="Calibri" w:eastAsia="Calibri"/>
-                <w:color w:val="auto"/>
-                <w:spacing w:val="0"/>
-                <w:position w:val="0"/>
-                <w:sz w:val="20"/>
-                <w:shd w:fill="auto" w:val="clear"/>
-              </w:rPr>
-            </w:pPr>
-          </w:p>
-          <w:p>
-            <w:pPr>
-              <w:spacing w:before="0" w:after="0" w:line="240"/>
-              <w:ind w:right="0" w:left="0" w:firstLine="0"/>
-              <w:jc w:val="left"/>
-              <w:rPr>
-                <w:rFonts w:ascii="Calibri" w:hAnsi="Calibri" w:cs="Calibri" w:eastAsia="Calibri"/>
-                <w:color w:val="auto"/>
-                <w:spacing w:val="0"/>
-                <w:position w:val="0"/>
-                <w:sz w:val="20"/>
-                <w:shd w:fill="auto" w:val="clear"/>
-              </w:rPr>
-            </w:pPr>
-          </w:p>
-          <w:p>
-            <w:pPr>
-              <w:spacing w:before="0" w:after="0" w:line="240"/>
-              <w:ind w:right="0" w:left="0" w:firstLine="0"/>
-              <w:jc w:val="left"/>
-              <w:rPr>
-                <w:rFonts w:ascii="Calibri" w:hAnsi="Calibri" w:cs="Calibri" w:eastAsia="Calibri"/>
-                <w:color w:val="auto"/>
-                <w:spacing w:val="0"/>
-                <w:position w:val="0"/>
-                <w:sz w:val="20"/>
-                <w:shd w:fill="auto" w:val="clear"/>
-              </w:rPr>
-            </w:pPr>
-          </w:p>
-          <w:p>
-            <w:pPr>
-              <w:spacing w:before="0" w:after="0" w:line="240"/>
-              <w:ind w:right="0" w:left="0" w:firstLine="0"/>
-              <w:jc w:val="left"/>
-              <w:rPr>
-                <w:rFonts w:ascii="Calibri" w:hAnsi="Calibri" w:cs="Calibri" w:eastAsia="Calibri"/>
-                <w:color w:val="auto"/>
-                <w:spacing w:val="0"/>
-                <w:position w:val="0"/>
-                <w:sz w:val="20"/>
-                <w:shd w:fill="auto" w:val="clear"/>
-              </w:rPr>
-            </w:pPr>
-          </w:p>
-          <w:p>
-            <w:pPr>
-              <w:spacing w:before="0" w:after="0" w:line="240"/>
-              <w:ind w:right="0" w:left="0" w:firstLine="0"/>
-              <w:jc w:val="left"/>
-              <w:rPr>
-                <w:rFonts w:ascii="Calibri" w:hAnsi="Calibri" w:cs="Calibri" w:eastAsia="Calibri"/>
-                <w:color w:val="auto"/>
-                <w:spacing w:val="0"/>
-                <w:position w:val="0"/>
-                <w:sz w:val="20"/>
-                <w:shd w:fill="auto" w:val="clear"/>
-              </w:rPr>
-            </w:pPr>
-          </w:p>
-          <w:p>
-            <w:pPr>
-              <w:spacing w:before="0" w:after="0" w:line="240"/>
-              <w:ind w:right="0" w:left="0" w:firstLine="0"/>
-              <w:jc w:val="left"/>
-              <w:rPr>
-                <w:rFonts w:ascii="Calibri" w:hAnsi="Calibri" w:cs="Calibri" w:eastAsia="Calibri"/>
-                <w:color w:val="auto"/>
-                <w:spacing w:val="0"/>
-                <w:position w:val="0"/>
-                <w:shd w:fill="auto" w:val="clear"/>
+              <w:t xml:space="preserve">15 preguntas </w:t>
+            </w:r>
+          </w:p>
+          <w:p>
+            <w:pPr>
+              <w:numPr>
+                <w:ilvl w:val="0"/>
+                <w:numId w:val="24"/>
+              </w:numPr>
+              <w:spacing w:before="0" w:after="0" w:line="240"/>
+              <w:ind w:right="0" w:left="360" w:hanging="360"/>
+              <w:jc w:val="left"/>
+              <w:rPr>
+                <w:rFonts w:ascii="Calibri" w:hAnsi="Calibri" w:cs="Calibri" w:eastAsia="Calibri"/>
+                <w:color w:val="auto"/>
+                <w:spacing w:val="0"/>
+                <w:position w:val="0"/>
+                <w:sz w:val="22"/>
+                <w:shd w:fill="auto" w:val="clear"/>
+              </w:rPr>
+            </w:pPr>
+            <w:r>
+              <w:rPr>
+                <w:rFonts w:ascii="Calibri" w:hAnsi="Calibri" w:cs="Calibri" w:eastAsia="Calibri"/>
+                <w:color w:val="auto"/>
+                <w:spacing w:val="0"/>
+                <w:position w:val="0"/>
+                <w:sz w:val="22"/>
+                <w:shd w:fill="auto" w:val="clear"/>
+              </w:rPr>
+              <w:t xml:space="preserve">En la entrevista hay que sacar costes y tiempo que tendremos para hacer el mismo.</w:t>
+            </w:r>
+          </w:p>
+          <w:p>
+            <w:pPr>
+              <w:numPr>
+                <w:ilvl w:val="0"/>
+                <w:numId w:val="24"/>
+              </w:numPr>
+              <w:spacing w:before="0" w:after="0" w:line="240"/>
+              <w:ind w:right="0" w:left="360" w:hanging="360"/>
+              <w:jc w:val="left"/>
+              <w:rPr>
+                <w:rFonts w:ascii="Calibri" w:hAnsi="Calibri" w:cs="Calibri" w:eastAsia="Calibri"/>
+                <w:color w:val="auto"/>
+                <w:spacing w:val="0"/>
+                <w:position w:val="0"/>
+                <w:sz w:val="22"/>
+                <w:shd w:fill="auto" w:val="clear"/>
+              </w:rPr>
+            </w:pPr>
+            <w:r>
+              <w:rPr>
+                <w:rFonts w:ascii="Calibri" w:hAnsi="Calibri" w:cs="Calibri" w:eastAsia="Calibri"/>
+                <w:color w:val="auto"/>
+                <w:spacing w:val="0"/>
+                <w:position w:val="0"/>
+                <w:sz w:val="22"/>
+                <w:shd w:fill="auto" w:val="clear"/>
+              </w:rPr>
+              <w:t xml:space="preserve">La base de datos viene dada por la empresa de los componentes ?</w:t>
+            </w:r>
+          </w:p>
+          <w:p>
+            <w:pPr>
+              <w:spacing w:before="0" w:after="0" w:line="240"/>
+              <w:ind w:right="0" w:left="0" w:firstLine="0"/>
+              <w:jc w:val="left"/>
+              <w:rPr>
+                <w:rFonts w:ascii="Calibri" w:hAnsi="Calibri" w:cs="Calibri" w:eastAsia="Calibri"/>
+                <w:color w:val="auto"/>
+                <w:spacing w:val="0"/>
+                <w:position w:val="0"/>
+                <w:sz w:val="22"/>
+                <w:shd w:fill="auto" w:val="clear"/>
+              </w:rPr>
+            </w:pPr>
+          </w:p>
+          <w:p>
+            <w:pPr>
+              <w:spacing w:before="0" w:after="0" w:line="240"/>
+              <w:ind w:right="0" w:left="0" w:firstLine="0"/>
+              <w:jc w:val="left"/>
+              <w:rPr>
+                <w:rFonts w:ascii="Calibri" w:hAnsi="Calibri" w:cs="Calibri" w:eastAsia="Calibri"/>
+                <w:color w:val="auto"/>
+                <w:spacing w:val="0"/>
+                <w:position w:val="0"/>
+                <w:sz w:val="22"/>
+                <w:shd w:fill="auto" w:val="clear"/>
+              </w:rPr>
+            </w:pPr>
+            <w:r>
+              <w:rPr>
+                <w:rFonts w:ascii="Calibri" w:hAnsi="Calibri" w:cs="Calibri" w:eastAsia="Calibri"/>
+                <w:color w:val="auto"/>
+                <w:spacing w:val="0"/>
+                <w:position w:val="0"/>
+                <w:sz w:val="22"/>
+                <w:shd w:fill="auto" w:val="clear"/>
+              </w:rPr>
+              <w:t xml:space="preserve">Bien, y como estabamos hablando</w:t>
+            </w:r>
+          </w:p>
+          <w:p>
+            <w:pPr>
+              <w:spacing w:before="0" w:after="0" w:line="240"/>
+              <w:ind w:right="0" w:left="0" w:firstLine="0"/>
+              <w:jc w:val="left"/>
+              <w:rPr>
+                <w:rFonts w:ascii="Calibri" w:hAnsi="Calibri" w:cs="Calibri" w:eastAsia="Calibri"/>
+                <w:color w:val="auto"/>
+                <w:spacing w:val="0"/>
+                <w:position w:val="0"/>
+                <w:sz w:val="22"/>
+                <w:shd w:fill="auto" w:val="clear"/>
+              </w:rPr>
+            </w:pPr>
+            <w:r>
+              <w:rPr>
+                <w:rFonts w:ascii="Calibri" w:hAnsi="Calibri" w:cs="Calibri" w:eastAsia="Calibri"/>
+                <w:color w:val="auto"/>
+                <w:spacing w:val="0"/>
+                <w:position w:val="0"/>
+                <w:sz w:val="22"/>
+                <w:shd w:fill="auto" w:val="clear"/>
+              </w:rPr>
+              <w:t xml:space="preserve">Redirigir la entrevista hacia lo que nosotros queramos , haciendo caso omiso si hace falta de lo que habla el</w:t>
+            </w:r>
+          </w:p>
+          <w:p>
+            <w:pPr>
+              <w:spacing w:before="0" w:after="0" w:line="240"/>
+              <w:ind w:right="0" w:left="0" w:firstLine="0"/>
+              <w:jc w:val="left"/>
+              <w:rPr>
+                <w:rFonts w:ascii="Calibri" w:hAnsi="Calibri" w:cs="Calibri" w:eastAsia="Calibri"/>
+                <w:color w:val="auto"/>
+                <w:spacing w:val="0"/>
+                <w:position w:val="0"/>
+                <w:sz w:val="22"/>
+                <w:shd w:fill="auto" w:val="clear"/>
+              </w:rPr>
+            </w:pPr>
+            <w:r>
+              <w:rPr>
+                <w:rFonts w:ascii="Calibri" w:hAnsi="Calibri" w:cs="Calibri" w:eastAsia="Calibri"/>
+                <w:color w:val="auto"/>
+                <w:spacing w:val="0"/>
+                <w:position w:val="0"/>
+                <w:sz w:val="22"/>
+                <w:shd w:fill="auto" w:val="clear"/>
+              </w:rPr>
+              <w:t xml:space="preserve">entrevistador .</w:t>
+            </w:r>
+          </w:p>
+          <w:p>
+            <w:pPr>
+              <w:spacing w:before="0" w:after="0" w:line="240"/>
+              <w:ind w:right="0" w:left="0" w:firstLine="0"/>
+              <w:jc w:val="left"/>
+              <w:rPr>
+                <w:rFonts w:ascii="Calibri" w:hAnsi="Calibri" w:cs="Calibri" w:eastAsia="Calibri"/>
+                <w:color w:val="auto"/>
+                <w:spacing w:val="0"/>
+                <w:position w:val="0"/>
+                <w:sz w:val="22"/>
+                <w:shd w:fill="auto" w:val="clear"/>
+              </w:rPr>
+            </w:pPr>
+            <w:r>
+              <w:rPr>
+                <w:rFonts w:ascii="Calibri" w:hAnsi="Calibri" w:cs="Calibri" w:eastAsia="Calibri"/>
+                <w:color w:val="auto"/>
+                <w:spacing w:val="0"/>
+                <w:position w:val="0"/>
+                <w:sz w:val="22"/>
+                <w:shd w:fill="auto" w:val="clear"/>
+              </w:rPr>
+              <w:t xml:space="preserve">Si habla de los que necesita para su producto , intentar que continue por ahí para sacar la máxima informaciónç</w:t>
+            </w:r>
+          </w:p>
+          <w:p>
+            <w:pPr>
+              <w:spacing w:before="0" w:after="0" w:line="240"/>
+              <w:ind w:right="0" w:left="0" w:firstLine="0"/>
+              <w:jc w:val="left"/>
+              <w:rPr>
+                <w:rFonts w:ascii="Calibri" w:hAnsi="Calibri" w:cs="Calibri" w:eastAsia="Calibri"/>
+                <w:color w:val="auto"/>
+                <w:spacing w:val="0"/>
+                <w:position w:val="0"/>
+                <w:sz w:val="22"/>
+                <w:shd w:fill="auto" w:val="clear"/>
+              </w:rPr>
+            </w:pPr>
+            <w:r>
+              <w:rPr>
+                <w:rFonts w:ascii="Calibri" w:hAnsi="Calibri" w:cs="Calibri" w:eastAsia="Calibri"/>
+                <w:color w:val="auto"/>
+                <w:spacing w:val="0"/>
+                <w:position w:val="0"/>
+                <w:sz w:val="22"/>
+                <w:shd w:fill="auto" w:val="clear"/>
+              </w:rPr>
+              <w:t xml:space="preserve">posible .</w:t>
+            </w:r>
+          </w:p>
+          <w:p>
+            <w:pPr>
+              <w:spacing w:before="0" w:after="0" w:line="240"/>
+              <w:ind w:right="0" w:left="0" w:firstLine="0"/>
+              <w:jc w:val="left"/>
+              <w:rPr>
+                <w:rFonts w:ascii="Calibri" w:hAnsi="Calibri" w:cs="Calibri" w:eastAsia="Calibri"/>
+                <w:color w:val="auto"/>
+                <w:spacing w:val="0"/>
+                <w:position w:val="0"/>
+                <w:sz w:val="20"/>
+                <w:shd w:fill="auto" w:val="clear"/>
+              </w:rPr>
+            </w:pPr>
+            <w:r>
+              <w:rPr>
+                <w:rFonts w:ascii="Calibri" w:hAnsi="Calibri" w:cs="Calibri" w:eastAsia="Calibri"/>
+                <w:color w:val="auto"/>
+                <w:spacing w:val="0"/>
+                <w:position w:val="0"/>
+                <w:sz w:val="20"/>
+                <w:shd w:fill="auto" w:val="clear"/>
+              </w:rPr>
+              <w:t xml:space="preserve">Profundizar en los terminos que emplee en las respuestas.</w:t>
+            </w:r>
+          </w:p>
+          <w:p>
+            <w:pPr>
+              <w:spacing w:before="0" w:after="0" w:line="240"/>
+              <w:ind w:right="0" w:left="0" w:firstLine="0"/>
+              <w:jc w:val="left"/>
+              <w:rPr>
+                <w:rFonts w:ascii="Calibri" w:hAnsi="Calibri" w:cs="Calibri" w:eastAsia="Calibri"/>
+                <w:color w:val="auto"/>
+                <w:spacing w:val="0"/>
+                <w:position w:val="0"/>
+                <w:sz w:val="20"/>
+                <w:shd w:fill="auto" w:val="clear"/>
+              </w:rPr>
+            </w:pPr>
+            <w:r>
+              <w:rPr>
+                <w:rFonts w:ascii="Calibri" w:hAnsi="Calibri" w:cs="Calibri" w:eastAsia="Calibri"/>
+                <w:color w:val="auto"/>
+                <w:spacing w:val="0"/>
+                <w:position w:val="0"/>
+                <w:sz w:val="20"/>
+                <w:shd w:fill="auto" w:val="clear"/>
+              </w:rPr>
+              <w:t xml:space="preserve">Métodos de contactar con el empresario y encargado  de dichas comunicaciones .Tendría que haber miembro del </w:t>
+            </w:r>
+          </w:p>
+          <w:p>
+            <w:pPr>
+              <w:spacing w:before="0" w:after="0" w:line="240"/>
+              <w:ind w:right="0" w:left="0" w:firstLine="0"/>
+              <w:jc w:val="left"/>
+              <w:rPr>
+                <w:rFonts w:ascii="Calibri" w:hAnsi="Calibri" w:cs="Calibri" w:eastAsia="Calibri"/>
+                <w:color w:val="auto"/>
+                <w:spacing w:val="0"/>
+                <w:position w:val="0"/>
+                <w:sz w:val="20"/>
+                <w:shd w:fill="auto" w:val="clear"/>
+              </w:rPr>
+            </w:pPr>
+            <w:r>
+              <w:rPr>
+                <w:rFonts w:ascii="Calibri" w:hAnsi="Calibri" w:cs="Calibri" w:eastAsia="Calibri"/>
+                <w:color w:val="auto"/>
+                <w:spacing w:val="0"/>
+                <w:position w:val="0"/>
+                <w:sz w:val="20"/>
+                <w:shd w:fill="auto" w:val="clear"/>
+              </w:rPr>
+              <w:t xml:space="preserve">grupo más enfocado a esto , aunque sea de manera ficticia. </w:t>
+            </w:r>
+          </w:p>
+          <w:p>
+            <w:pPr>
+              <w:spacing w:before="0" w:after="0" w:line="240"/>
+              <w:ind w:right="0" w:left="0" w:firstLine="0"/>
+              <w:jc w:val="left"/>
+              <w:rPr>
+                <w:rFonts w:ascii="Calibri" w:hAnsi="Calibri" w:cs="Calibri" w:eastAsia="Calibri"/>
+                <w:color w:val="auto"/>
+                <w:spacing w:val="0"/>
+                <w:position w:val="0"/>
+                <w:sz w:val="20"/>
+                <w:shd w:fill="auto" w:val="clear"/>
+              </w:rPr>
+            </w:pPr>
+          </w:p>
+          <w:p>
+            <w:pPr>
+              <w:spacing w:before="0" w:after="0" w:line="240"/>
+              <w:ind w:right="0" w:left="0" w:firstLine="0"/>
+              <w:jc w:val="left"/>
+              <w:rPr>
+                <w:rFonts w:ascii="Calibri" w:hAnsi="Calibri" w:cs="Calibri" w:eastAsia="Calibri"/>
+                <w:color w:val="auto"/>
+                <w:spacing w:val="0"/>
+                <w:position w:val="0"/>
+                <w:sz w:val="20"/>
+                <w:shd w:fill="auto" w:val="clear"/>
+              </w:rPr>
+            </w:pPr>
+          </w:p>
+          <w:p>
+            <w:pPr>
+              <w:spacing w:before="0" w:after="0" w:line="240"/>
+              <w:ind w:right="0" w:left="0" w:firstLine="0"/>
+              <w:jc w:val="left"/>
+              <w:rPr>
+                <w:rFonts w:ascii="Calibri" w:hAnsi="Calibri" w:cs="Calibri" w:eastAsia="Calibri"/>
+                <w:color w:val="auto"/>
+                <w:spacing w:val="0"/>
+                <w:position w:val="0"/>
+                <w:sz w:val="20"/>
+                <w:shd w:fill="auto" w:val="clear"/>
+              </w:rPr>
+            </w:pPr>
+            <w:r>
+              <w:rPr>
+                <w:rFonts w:ascii="Calibri" w:hAnsi="Calibri" w:cs="Calibri" w:eastAsia="Calibri"/>
+                <w:color w:val="auto"/>
+                <w:spacing w:val="0"/>
+                <w:position w:val="0"/>
+                <w:sz w:val="20"/>
+                <w:shd w:fill="auto" w:val="clear"/>
+              </w:rPr>
+              <w:t xml:space="preserve">/* tamaño de la base de datos, tiempos de respuesta, forma de la interfaz */</w:t>
+            </w:r>
+          </w:p>
+          <w:p>
+            <w:pPr>
+              <w:spacing w:before="0" w:after="0" w:line="240"/>
+              <w:ind w:right="0" w:left="0" w:firstLine="0"/>
+              <w:jc w:val="left"/>
+              <w:rPr>
+                <w:rFonts w:ascii="Calibri" w:hAnsi="Calibri" w:cs="Calibri" w:eastAsia="Calibri"/>
+                <w:color w:val="auto"/>
+                <w:spacing w:val="0"/>
+                <w:position w:val="0"/>
+                <w:sz w:val="20"/>
+                <w:shd w:fill="auto" w:val="clear"/>
+              </w:rPr>
+            </w:pPr>
+          </w:p>
+          <w:p>
+            <w:pPr>
+              <w:spacing w:before="0" w:after="0" w:line="240"/>
+              <w:ind w:right="0" w:left="0" w:firstLine="0"/>
+              <w:jc w:val="left"/>
+              <w:rPr>
+                <w:rFonts w:ascii="Calibri" w:hAnsi="Calibri" w:cs="Calibri" w:eastAsia="Calibri"/>
+                <w:color w:val="auto"/>
+                <w:spacing w:val="0"/>
+                <w:position w:val="0"/>
+                <w:sz w:val="20"/>
+                <w:shd w:fill="auto" w:val="clear"/>
+              </w:rPr>
+            </w:pPr>
+            <w:r>
+              <w:rPr>
+                <w:rFonts w:ascii="Calibri" w:hAnsi="Calibri" w:cs="Calibri" w:eastAsia="Calibri"/>
+                <w:color w:val="auto"/>
+                <w:spacing w:val="0"/>
+                <w:position w:val="0"/>
+                <w:sz w:val="20"/>
+                <w:shd w:fill="auto" w:val="clear"/>
+              </w:rPr>
+              <w:t xml:space="preserve">Forma de hacer la entrevista por parte del profesor . Tienes que hacer que se crea que manda en la entrevista, cuando </w:t>
+            </w:r>
+          </w:p>
+          <w:p>
+            <w:pPr>
+              <w:spacing w:before="0" w:after="0" w:line="240"/>
+              <w:ind w:right="0" w:left="0" w:firstLine="0"/>
+              <w:jc w:val="left"/>
+              <w:rPr>
+                <w:rFonts w:ascii="Calibri" w:hAnsi="Calibri" w:cs="Calibri" w:eastAsia="Calibri"/>
+                <w:color w:val="auto"/>
+                <w:spacing w:val="0"/>
+                <w:position w:val="0"/>
+                <w:sz w:val="20"/>
+                <w:shd w:fill="auto" w:val="clear"/>
+              </w:rPr>
+            </w:pPr>
+            <w:r>
+              <w:rPr>
+                <w:rFonts w:ascii="Calibri" w:hAnsi="Calibri" w:cs="Calibri" w:eastAsia="Calibri"/>
+                <w:color w:val="auto"/>
+                <w:spacing w:val="0"/>
+                <w:position w:val="0"/>
+                <w:sz w:val="20"/>
+                <w:shd w:fill="auto" w:val="clear"/>
+              </w:rPr>
+              <w:t xml:space="preserve">ve que no tiene entero el control de la stuación, intenta cambiar el tema.</w:t>
+            </w:r>
+          </w:p>
+          <w:p>
+            <w:pPr>
+              <w:spacing w:before="0" w:after="0" w:line="240"/>
+              <w:ind w:right="0" w:left="0" w:firstLine="0"/>
+              <w:jc w:val="left"/>
+              <w:rPr>
+                <w:rFonts w:ascii="Calibri" w:hAnsi="Calibri" w:cs="Calibri" w:eastAsia="Calibri"/>
+                <w:color w:val="auto"/>
+                <w:spacing w:val="0"/>
+                <w:position w:val="0"/>
+                <w:sz w:val="20"/>
+                <w:shd w:fill="auto" w:val="clear"/>
+              </w:rPr>
+            </w:pPr>
+            <w:r>
+              <w:rPr>
+                <w:rFonts w:ascii="Calibri" w:hAnsi="Calibri" w:cs="Calibri" w:eastAsia="Calibri"/>
+                <w:color w:val="auto"/>
+                <w:spacing w:val="0"/>
+                <w:position w:val="0"/>
+                <w:sz w:val="20"/>
+                <w:shd w:fill="auto" w:val="clear"/>
+              </w:rPr>
+              <w:t xml:space="preserve">Te presentas ,  te corta para que te pongas nervioso, ni caso , pasas de él y continuas con algo similar a , ¿Queríamos </w:t>
+            </w:r>
+          </w:p>
+          <w:p>
+            <w:pPr>
+              <w:spacing w:before="0" w:after="0" w:line="240"/>
+              <w:ind w:right="0" w:left="0" w:firstLine="0"/>
+              <w:jc w:val="left"/>
+              <w:rPr>
+                <w:rFonts w:ascii="Calibri" w:hAnsi="Calibri" w:cs="Calibri" w:eastAsia="Calibri"/>
+                <w:color w:val="auto"/>
+                <w:spacing w:val="0"/>
+                <w:position w:val="0"/>
+                <w:sz w:val="20"/>
+                <w:shd w:fill="auto" w:val="clear"/>
+              </w:rPr>
+            </w:pPr>
+            <w:r>
+              <w:rPr>
+                <w:rFonts w:ascii="Calibri" w:hAnsi="Calibri" w:cs="Calibri" w:eastAsia="Calibri"/>
+                <w:color w:val="auto"/>
+                <w:spacing w:val="0"/>
+                <w:position w:val="0"/>
+                <w:sz w:val="20"/>
+                <w:shd w:fill="auto" w:val="clear"/>
+              </w:rPr>
+              <w:t xml:space="preserve">saber en que se basa su proyecto ? , empieza a inventarse la idea de negocio con chistes , parones que no tienen nada </w:t>
+            </w:r>
+          </w:p>
+          <w:p>
+            <w:pPr>
+              <w:spacing w:before="0" w:after="0" w:line="240"/>
+              <w:ind w:right="0" w:left="0" w:firstLine="0"/>
+              <w:jc w:val="left"/>
+              <w:rPr>
+                <w:rFonts w:ascii="Calibri" w:hAnsi="Calibri" w:cs="Calibri" w:eastAsia="Calibri"/>
+                <w:color w:val="auto"/>
+                <w:spacing w:val="0"/>
+                <w:position w:val="0"/>
+                <w:sz w:val="20"/>
+                <w:shd w:fill="auto" w:val="clear"/>
+              </w:rPr>
+            </w:pPr>
+            <w:r>
+              <w:rPr>
+                <w:rFonts w:ascii="Calibri" w:hAnsi="Calibri" w:cs="Calibri" w:eastAsia="Calibri"/>
+                <w:color w:val="auto"/>
+                <w:spacing w:val="0"/>
+                <w:position w:val="0"/>
+                <w:sz w:val="20"/>
+                <w:shd w:fill="auto" w:val="clear"/>
+              </w:rPr>
+              <w:t xml:space="preserve">que ver , escuchas y si habla de su metodo de FDR , intentar entrar de que estilo va a ser el cuestionario (15 preguntas).</w:t>
+            </w:r>
+          </w:p>
+          <w:p>
+            <w:pPr>
+              <w:spacing w:before="0" w:after="0" w:line="240"/>
+              <w:ind w:right="0" w:left="0" w:firstLine="0"/>
+              <w:jc w:val="left"/>
+              <w:rPr>
+                <w:rFonts w:ascii="Calibri" w:hAnsi="Calibri" w:cs="Calibri" w:eastAsia="Calibri"/>
+                <w:color w:val="auto"/>
+                <w:spacing w:val="0"/>
+                <w:position w:val="0"/>
+                <w:sz w:val="20"/>
+                <w:shd w:fill="auto" w:val="clear"/>
+              </w:rPr>
+            </w:pPr>
+            <w:r>
+              <w:rPr>
+                <w:rFonts w:ascii="Calibri" w:hAnsi="Calibri" w:cs="Calibri" w:eastAsia="Calibri"/>
+                <w:color w:val="auto"/>
+                <w:spacing w:val="0"/>
+                <w:position w:val="0"/>
+                <w:sz w:val="20"/>
+                <w:shd w:fill="auto" w:val="clear"/>
+              </w:rPr>
+              <w:t xml:space="preserve">Entre pregunta y pregunta suelta un chiste  mínimo , no reirse , ninugno . Preguntar por tiempos (Se puede preguntar a </w:t>
+            </w:r>
+          </w:p>
+          <w:p>
+            <w:pPr>
+              <w:spacing w:before="0" w:after="0" w:line="240"/>
+              <w:ind w:right="0" w:left="0" w:firstLine="0"/>
+              <w:jc w:val="left"/>
+              <w:rPr>
+                <w:rFonts w:ascii="Calibri" w:hAnsi="Calibri" w:cs="Calibri" w:eastAsia="Calibri"/>
+                <w:color w:val="auto"/>
+                <w:spacing w:val="0"/>
+                <w:position w:val="0"/>
+                <w:sz w:val="20"/>
+                <w:shd w:fill="auto" w:val="clear"/>
+              </w:rPr>
+            </w:pPr>
+            <w:r>
+              <w:rPr>
+                <w:rFonts w:ascii="Calibri" w:hAnsi="Calibri" w:cs="Calibri" w:eastAsia="Calibri"/>
+                <w:color w:val="auto"/>
+                <w:spacing w:val="0"/>
+                <w:position w:val="0"/>
+                <w:sz w:val="20"/>
+                <w:shd w:fill="auto" w:val="clear"/>
+              </w:rPr>
+              <w:t xml:space="preserve">pelo) , y preguntar por el dinero que nos darán , pero de manera sútil, estilo limitaciones financiera. Le gustan las </w:t>
+            </w:r>
+          </w:p>
+          <w:p>
+            <w:pPr>
+              <w:spacing w:before="0" w:after="0" w:line="240"/>
+              <w:ind w:right="0" w:left="0" w:firstLine="0"/>
+              <w:jc w:val="left"/>
+              <w:rPr>
+                <w:rFonts w:ascii="Calibri" w:hAnsi="Calibri" w:cs="Calibri" w:eastAsia="Calibri"/>
+                <w:color w:val="auto"/>
+                <w:spacing w:val="0"/>
+                <w:position w:val="0"/>
+                <w:sz w:val="20"/>
+                <w:shd w:fill="auto" w:val="clear"/>
+              </w:rPr>
+            </w:pPr>
+            <w:r>
+              <w:rPr>
+                <w:rFonts w:ascii="Calibri" w:hAnsi="Calibri" w:cs="Calibri" w:eastAsia="Calibri"/>
+                <w:color w:val="auto"/>
+                <w:spacing w:val="0"/>
+                <w:position w:val="0"/>
+                <w:sz w:val="20"/>
+                <w:shd w:fill="auto" w:val="clear"/>
+              </w:rPr>
+              <w:t xml:space="preserve">palabras en inglés tipo , Smart city, big data (Informarse bien de que es , ya que puede preguntar , en modo difícil, que </w:t>
+            </w:r>
+          </w:p>
+          <w:p>
+            <w:pPr>
+              <w:spacing w:before="0" w:after="0" w:line="240"/>
+              <w:ind w:right="0" w:left="0" w:firstLine="0"/>
+              <w:jc w:val="left"/>
+              <w:rPr>
+                <w:rFonts w:ascii="Calibri" w:hAnsi="Calibri" w:cs="Calibri" w:eastAsia="Calibri"/>
+                <w:color w:val="auto"/>
+                <w:spacing w:val="0"/>
+                <w:position w:val="0"/>
+                <w:sz w:val="20"/>
+                <w:shd w:fill="auto" w:val="clear"/>
+              </w:rPr>
+            </w:pPr>
+            <w:r>
+              <w:rPr>
+                <w:rFonts w:ascii="Calibri" w:hAnsi="Calibri" w:cs="Calibri" w:eastAsia="Calibri"/>
+                <w:color w:val="auto"/>
+                <w:spacing w:val="0"/>
+                <w:position w:val="0"/>
+                <w:sz w:val="20"/>
+                <w:shd w:fill="auto" w:val="clear"/>
+              </w:rPr>
+              <w:t xml:space="preserve">significa). No preguntar nada que no se sepa.</w:t>
+            </w:r>
+          </w:p>
+          <w:p>
+            <w:pPr>
+              <w:spacing w:before="0" w:after="0" w:line="240"/>
+              <w:ind w:right="0" w:left="0" w:firstLine="0"/>
+              <w:jc w:val="left"/>
+              <w:rPr>
+                <w:rFonts w:ascii="Calibri" w:hAnsi="Calibri" w:cs="Calibri" w:eastAsia="Calibri"/>
+                <w:color w:val="auto"/>
+                <w:spacing w:val="0"/>
+                <w:position w:val="0"/>
               </w:rPr>
             </w:pPr>
           </w:p>
@@ -1798,7 +2182,7 @@
       <w:lvlText w:val="•"/>
     </w:lvl>
   </w:abstractNum>
-  <w:num w:numId="25">
+  <w:num w:numId="24">
     <w:abstractNumId w:val="0"/>
   </w:num>
 </w:numbering>

</xml_diff>